<commit_message>
starting with problems cap 4
</commit_message>
<xml_diff>
--- a/Ejercicios_Python_Juan_Jose_Huertas_Botache/ejers.docx
+++ b/Ejercicios_Python_Juan_Jose_Huertas_Botache/ejers.docx
@@ -191,10 +191,11 @@
         <w:adjustRightInd w:val="0"/>
         <w:spacing w:after="0" w:line="240" w:lineRule="auto"/>
         <w:rPr>
-          <w:rFonts w:ascii="LMRoman12-Regular" w:eastAsia="LMRoman12-Regular" w:cs="LMRoman12-Regular"/>
-          <w:sz w:val="24"/>
-          <w:szCs w:val="24"/>
-          <w:highlight w:val="yellow"/>
+          <w:rFonts w:eastAsia="LMRoman12-Regular" w:cs="LMRoman12-Regular"/>
+          <w:sz w:val="24"/>
+          <w:szCs w:val="24"/>
+          <w:highlight w:val="yellow"/>
+          <w:lang w:val="en-US"/>
         </w:rPr>
       </w:pPr>
       <w:r>
@@ -678,78 +679,6 @@
           <w:szCs w:val="24"/>
         </w:rPr>
         <w:t>os=7</w:t>
-      </w:r>
-    </w:p>
-    <w:p>
-      <w:pPr>
-        <w:autoSpaceDE w:val="0"/>
-        <w:autoSpaceDN w:val="0"/>
-        <w:adjustRightInd w:val="0"/>
-        <w:spacing w:after="0" w:line="240" w:lineRule="auto"/>
-        <w:rPr>
-          <w:rFonts w:ascii="Arimo-Bold" w:eastAsia="LMRoman12-Regular" w:hAnsi="Arimo-Bold" w:cs="Arimo-Bold"/>
-          <w:b/>
-          <w:bCs/>
-          <w:sz w:val="24"/>
-          <w:szCs w:val="24"/>
-        </w:rPr>
-      </w:pPr>
-      <w:r>
-        <w:rPr>
-          <w:rFonts w:ascii="Arimo-Bold" w:eastAsia="LMRoman12-Regular" w:hAnsi="Arimo-Bold" w:cs="Arimo-Bold"/>
-          <w:b/>
-          <w:bCs/>
-          <w:sz w:val="24"/>
-          <w:szCs w:val="24"/>
-        </w:rPr>
-        <w:t xml:space="preserve">62 </w:t>
-      </w:r>
-      <w:proofErr w:type="gramStart"/>
-      <w:r>
-        <w:rPr>
-          <w:rFonts w:ascii="Arimo-Bold" w:eastAsia="LMRoman12-Regular" w:hAnsi="Arimo-Bold" w:cs="Arimo-Bold"/>
-          <w:b/>
-          <w:bCs/>
-          <w:sz w:val="24"/>
-          <w:szCs w:val="24"/>
-        </w:rPr>
-        <w:t>Capítulo</w:t>
-      </w:r>
-      <w:proofErr w:type="gramEnd"/>
-      <w:r>
-        <w:rPr>
-          <w:rFonts w:ascii="Arimo-Bold" w:eastAsia="LMRoman12-Regular" w:hAnsi="Arimo-Bold" w:cs="Arimo-Bold"/>
-          <w:b/>
-          <w:bCs/>
-          <w:sz w:val="24"/>
-          <w:szCs w:val="24"/>
-        </w:rPr>
-        <w:t xml:space="preserve"> 3. Tipos de datos</w:t>
-      </w:r>
-    </w:p>
-    <w:p>
-      <w:pPr>
-        <w:autoSpaceDE w:val="0"/>
-        <w:autoSpaceDN w:val="0"/>
-        <w:adjustRightInd w:val="0"/>
-        <w:spacing w:after="0" w:line="240" w:lineRule="auto"/>
-        <w:rPr>
-          <w:rFonts w:ascii="Arimo-Bold" w:eastAsia="LMRoman12-Regular" w:hAnsi="Arimo-Bold" w:cs="Arimo-Bold"/>
-          <w:b/>
-          <w:bCs/>
-          <w:sz w:val="24"/>
-          <w:szCs w:val="24"/>
-        </w:rPr>
-      </w:pPr>
-      <w:r>
-        <w:rPr>
-          <w:rFonts w:ascii="Arimo-Bold" w:eastAsia="LMRoman12-Regular" w:hAnsi="Arimo-Bold" w:cs="Arimo-Bold"/>
-          <w:b/>
-          <w:bCs/>
-          <w:sz w:val="24"/>
-          <w:szCs w:val="24"/>
-        </w:rPr>
-        <w:t>Aprende Python</w:t>
       </w:r>
     </w:p>
     <w:p>
@@ -1370,6 +1299,7 @@
           <w:sz w:val="24"/>
           <w:szCs w:val="24"/>
         </w:rPr>
+        <w:lastRenderedPageBreak/>
         <w:t>EJERCICIOS DE REPASO</w:t>
       </w:r>
       <w:r>
@@ -2044,13 +1974,33 @@
         <w:adjustRightInd w:val="0"/>
         <w:spacing w:after="0" w:line="240" w:lineRule="auto"/>
         <w:rPr>
+          <w:rFonts w:ascii="LMRoman12-Regular" w:eastAsia="LMRoman12-Regular" w:hAnsi="Arimo-Bold" w:cs="LMRoman12-Regular"/>
+          <w:color w:val="000000"/>
+          <w:sz w:val="24"/>
+          <w:szCs w:val="24"/>
+          <w:highlight w:val="yellow"/>
+        </w:rPr>
+      </w:pPr>
+      <w:r>
+        <w:rPr>
+          <w:rFonts w:ascii="LMRoman12-Regular" w:eastAsia="LMRoman12-Regular" w:hAnsi="Arimo-Bold" w:cs="LMRoman12-Regular"/>
+          <w:color w:val="000000"/>
+          <w:sz w:val="24"/>
+          <w:szCs w:val="24"/>
+          <w:highlight w:val="yellow"/>
+        </w:rPr>
+        <w:t xml:space="preserve">4. Escriba un programa en Python que acepte un entero </w:t>
+      </w:r>
+      <w:r>
+        <w:rPr>
           <w:rFonts w:ascii="Inconsolatazi4-Regular" w:eastAsia="Inconsolatazi4-Regular" w:hAnsi="Arimo-Bold" w:cs="Inconsolatazi4-Regular"/>
           <w:color w:val="000000"/>
           <w:sz w:val="24"/>
           <w:szCs w:val="24"/>
           <w:highlight w:val="yellow"/>
         </w:rPr>
-      </w:pPr>
+        <w:t xml:space="preserve">n </w:t>
+      </w:r>
       <w:r>
         <w:rPr>
           <w:rFonts w:ascii="LMRoman12-Regular" w:eastAsia="LMRoman12-Regular" w:hAnsi="Arimo-Bold" w:cs="LMRoman12-Regular"/>
@@ -2059,7 +2009,7 @@
           <w:szCs w:val="24"/>
           <w:highlight w:val="yellow"/>
         </w:rPr>
-        <w:t xml:space="preserve">4. Escriba un programa en Python que acepte un entero </w:t>
+        <w:t xml:space="preserve">y compute el valor de </w:t>
       </w:r>
       <w:r>
         <w:rPr>
@@ -2069,7 +2019,61 @@
           <w:szCs w:val="24"/>
           <w:highlight w:val="yellow"/>
         </w:rPr>
-        <w:t xml:space="preserve">n </w:t>
+        <w:t xml:space="preserve">n + </w:t>
+      </w:r>
+      <w:proofErr w:type="spellStart"/>
+      <w:r>
+        <w:rPr>
+          <w:rFonts w:ascii="Inconsolatazi4-Regular" w:eastAsia="Inconsolatazi4-Regular" w:hAnsi="Arimo-Bold" w:cs="Inconsolatazi4-Regular"/>
+          <w:color w:val="000000"/>
+          <w:sz w:val="24"/>
+          <w:szCs w:val="24"/>
+          <w:highlight w:val="yellow"/>
+        </w:rPr>
+        <w:t>nn</w:t>
+      </w:r>
+      <w:proofErr w:type="spellEnd"/>
+      <w:r>
+        <w:rPr>
+          <w:rFonts w:ascii="Inconsolatazi4-Regular" w:eastAsia="Inconsolatazi4-Regular" w:hAnsi="Arimo-Bold" w:cs="Inconsolatazi4-Regular"/>
+          <w:color w:val="000000"/>
+          <w:sz w:val="24"/>
+          <w:szCs w:val="24"/>
+          <w:highlight w:val="yellow"/>
+        </w:rPr>
+        <w:t xml:space="preserve"> </w:t>
+      </w:r>
+      <w:r>
+        <w:rPr>
+          <w:rFonts w:ascii="Inconsolatazi4-Regular" w:eastAsia="Inconsolatazi4-Regular" w:hAnsi="Arimo-Bold" w:cs="Inconsolatazi4-Regular"/>
+          <w:color w:val="000000"/>
+          <w:sz w:val="24"/>
+          <w:szCs w:val="24"/>
+          <w:highlight w:val="yellow"/>
+        </w:rPr>
+        <w:t xml:space="preserve">+ </w:t>
+      </w:r>
+      <w:proofErr w:type="spellStart"/>
+      <w:r>
+        <w:rPr>
+          <w:rFonts w:ascii="Inconsolatazi4-Regular" w:eastAsia="Inconsolatazi4-Regular" w:hAnsi="Arimo-Bold" w:cs="Inconsolatazi4-Regular"/>
+          <w:color w:val="000000"/>
+          <w:sz w:val="24"/>
+          <w:szCs w:val="24"/>
+          <w:highlight w:val="yellow"/>
+        </w:rPr>
+        <w:t>nnn</w:t>
+      </w:r>
+      <w:proofErr w:type="spellEnd"/>
+      <w:r>
+        <w:rPr>
+          <w:rFonts w:ascii="Inconsolatazi4-Regular" w:eastAsia="Inconsolatazi4-Regular" w:hAnsi="Arimo-Bold" w:cs="Inconsolatazi4-Regular"/>
+          <w:color w:val="000000"/>
+          <w:sz w:val="24"/>
+          <w:szCs w:val="24"/>
+          <w:highlight w:val="yellow"/>
+        </w:rPr>
+        <w:t xml:space="preserve"> </w:t>
       </w:r>
       <w:r>
         <w:rPr>
@@ -2079,7 +2083,7 @@
           <w:szCs w:val="24"/>
           <w:highlight w:val="yellow"/>
         </w:rPr>
-        <w:t xml:space="preserve">y compute el valor de </w:t>
+        <w:t>(</w:t>
       </w:r>
       <w:r>
         <w:rPr>
@@ -2089,9 +2093,18 @@
           <w:szCs w:val="24"/>
           <w:highlight w:val="yellow"/>
         </w:rPr>
-        <w:t xml:space="preserve">n + </w:t>
-      </w:r>
-      <w:proofErr w:type="spellStart"/>
+        <w:t>soluci</w:t>
+      </w:r>
+      <w:r>
+        <w:rPr>
+          <w:rFonts w:ascii="Inconsolatazi4-Regular" w:eastAsia="Inconsolatazi4-Regular" w:hAnsi="Arimo-Bold" w:cs="Inconsolatazi4-Regular" w:hint="eastAsia"/>
+          <w:color w:val="000000"/>
+          <w:sz w:val="24"/>
+          <w:szCs w:val="24"/>
+          <w:highlight w:val="yellow"/>
+        </w:rPr>
+        <w:t>ó</w:t>
+      </w:r>
       <w:r>
         <w:rPr>
           <w:rFonts w:ascii="Inconsolatazi4-Regular" w:eastAsia="Inconsolatazi4-Regular" w:hAnsi="Arimo-Bold" w:cs="Inconsolatazi4-Regular"/>
@@ -2100,16 +2113,9 @@
           <w:szCs w:val="24"/>
           <w:highlight w:val="yellow"/>
         </w:rPr>
-        <w:t>nn</w:t>
-      </w:r>
-      <w:proofErr w:type="spellEnd"/>
-    </w:p>
-    <w:p>
-      <w:pPr>
-        <w:autoSpaceDE w:val="0"/>
-        <w:autoSpaceDN w:val="0"/>
-        <w:adjustRightInd w:val="0"/>
-        <w:spacing w:after="0" w:line="240" w:lineRule="auto"/>
+        <w:t>n</w:t>
+      </w:r>
+      <w:r>
         <w:rPr>
           <w:rFonts w:ascii="LMRoman12-Regular" w:eastAsia="LMRoman12-Regular" w:hAnsi="Arimo-Bold" w:cs="LMRoman12-Regular"/>
           <w:color w:val="000000"/>
@@ -2117,7 +2123,205 @@
           <w:szCs w:val="24"/>
           <w:highlight w:val="yellow"/>
         </w:rPr>
-      </w:pPr>
+        <w:t>).</w:t>
+      </w:r>
+    </w:p>
+    <w:p>
+      <w:pPr>
+        <w:autoSpaceDE w:val="0"/>
+        <w:autoSpaceDN w:val="0"/>
+        <w:adjustRightInd w:val="0"/>
+        <w:spacing w:after="0" w:line="240" w:lineRule="auto"/>
+        <w:rPr>
+          <w:rFonts w:ascii="LMRoman12-Regular" w:eastAsia="LMRoman12-Regular" w:hAnsi="Arimo-Bold" w:cs="LMRoman12-Regular"/>
+          <w:color w:val="000000"/>
+          <w:sz w:val="24"/>
+          <w:szCs w:val="24"/>
+          <w:highlight w:val="yellow"/>
+        </w:rPr>
+      </w:pPr>
+      <w:r>
+        <w:rPr>
+          <w:rFonts w:ascii="LMRoman12-Regular" w:eastAsia="LMRoman12-Regular" w:hAnsi="Arimo-Bold" w:cs="LMRoman12-Regular"/>
+          <w:color w:val="000000"/>
+          <w:sz w:val="24"/>
+          <w:szCs w:val="24"/>
+          <w:highlight w:val="yellow"/>
+        </w:rPr>
+        <w:t>Entrada: 5</w:t>
+      </w:r>
+    </w:p>
+    <w:p>
+      <w:pPr>
+        <w:autoSpaceDE w:val="0"/>
+        <w:autoSpaceDN w:val="0"/>
+        <w:adjustRightInd w:val="0"/>
+        <w:spacing w:after="0" w:line="240" w:lineRule="auto"/>
+        <w:rPr>
+          <w:rFonts w:ascii="LMRoman12-Regular" w:eastAsia="LMRoman12-Regular" w:hAnsi="Arimo-Bold" w:cs="LMRoman12-Regular"/>
+          <w:color w:val="000000"/>
+          <w:sz w:val="24"/>
+          <w:szCs w:val="24"/>
+          <w:highlight w:val="yellow"/>
+        </w:rPr>
+      </w:pPr>
+      <w:r>
+        <w:rPr>
+          <w:rFonts w:ascii="LMRoman12-Regular" w:eastAsia="LMRoman12-Regular" w:hAnsi="Arimo-Bold" w:cs="LMRoman12-Regular"/>
+          <w:color w:val="000000"/>
+          <w:sz w:val="24"/>
+          <w:szCs w:val="24"/>
+          <w:highlight w:val="yellow"/>
+        </w:rPr>
+        <w:t>Salida: 615</w:t>
+      </w:r>
+    </w:p>
+    <w:p>
+      <w:pPr>
+        <w:autoSpaceDE w:val="0"/>
+        <w:autoSpaceDN w:val="0"/>
+        <w:adjustRightInd w:val="0"/>
+        <w:spacing w:after="0" w:line="240" w:lineRule="auto"/>
+        <w:rPr>
+          <w:rFonts w:ascii="LMRoman12-Regular" w:eastAsia="LMRoman12-Regular" w:hAnsi="Arimo-Bold" w:cs="LMRoman12-Regular"/>
+          <w:color w:val="000000"/>
+          <w:sz w:val="24"/>
+          <w:szCs w:val="24"/>
+          <w:highlight w:val="yellow"/>
+        </w:rPr>
+      </w:pPr>
+      <w:r>
+        <w:rPr>
+          <w:rFonts w:ascii="LMRoman12-Regular" w:eastAsia="LMRoman12-Regular" w:hAnsi="Arimo-Bold" w:cs="LMRoman12-Regular"/>
+          <w:color w:val="000000"/>
+          <w:sz w:val="24"/>
+          <w:szCs w:val="24"/>
+          <w:highlight w:val="yellow"/>
+        </w:rPr>
+        <w:t>5. Escriba un programa en Python que acepte una palabra en castellano y calcule una</w:t>
+      </w:r>
+    </w:p>
+    <w:p>
+      <w:pPr>
+        <w:autoSpaceDE w:val="0"/>
+        <w:autoSpaceDN w:val="0"/>
+        <w:adjustRightInd w:val="0"/>
+        <w:spacing w:after="0" w:line="240" w:lineRule="auto"/>
+        <w:rPr>
+          <w:rFonts w:ascii="LMRoman12-Regular" w:eastAsia="LMRoman12-Regular" w:hAnsi="Arimo-Bold" w:cs="LMRoman12-Regular"/>
+          <w:color w:val="000000"/>
+          <w:sz w:val="24"/>
+          <w:szCs w:val="24"/>
+          <w:highlight w:val="yellow"/>
+        </w:rPr>
+      </w:pPr>
+      <w:r>
+        <w:rPr>
+          <w:rFonts w:ascii="LMRoman12-Regular" w:eastAsia="LMRoman12-Regular" w:hAnsi="Arimo-Bold" w:cs="LMRoman12-Regular"/>
+          <w:color w:val="000000"/>
+          <w:sz w:val="24"/>
+          <w:szCs w:val="24"/>
+          <w:highlight w:val="yellow"/>
+        </w:rPr>
+        <w:t>m</w:t>
+      </w:r>
+      <w:r>
+        <w:rPr>
+          <w:rFonts w:ascii="LMRoman12-Regular" w:eastAsia="LMRoman12-Regular" w:hAnsi="Arimo-Bold" w:cs="LMRoman12-Regular" w:hint="eastAsia"/>
+          <w:color w:val="000000"/>
+          <w:sz w:val="24"/>
+          <w:szCs w:val="24"/>
+          <w:highlight w:val="yellow"/>
+        </w:rPr>
+        <w:t>é</w:t>
+      </w:r>
+      <w:r>
+        <w:rPr>
+          <w:rFonts w:ascii="LMRoman12-Regular" w:eastAsia="LMRoman12-Regular" w:hAnsi="Arimo-Bold" w:cs="LMRoman12-Regular"/>
+          <w:color w:val="000000"/>
+          <w:sz w:val="24"/>
+          <w:szCs w:val="24"/>
+          <w:highlight w:val="yellow"/>
+        </w:rPr>
+        <w:t>trica que sea el n</w:t>
+      </w:r>
+      <w:r>
+        <w:rPr>
+          <w:rFonts w:ascii="LMRoman12-Regular" w:eastAsia="LMRoman12-Regular" w:hAnsi="Arimo-Bold" w:cs="LMRoman12-Regular" w:hint="eastAsia"/>
+          <w:color w:val="000000"/>
+          <w:sz w:val="24"/>
+          <w:szCs w:val="24"/>
+          <w:highlight w:val="yellow"/>
+        </w:rPr>
+        <w:t>ú</w:t>
+      </w:r>
+      <w:r>
+        <w:rPr>
+          <w:rFonts w:ascii="LMRoman12-Regular" w:eastAsia="LMRoman12-Regular" w:hAnsi="Arimo-Bold" w:cs="LMRoman12-Regular"/>
+          <w:color w:val="000000"/>
+          <w:sz w:val="24"/>
+          <w:szCs w:val="24"/>
+          <w:highlight w:val="yellow"/>
+        </w:rPr>
+        <w:t>mero total de caracteres de la palabra multiplicado por el n</w:t>
+      </w:r>
+      <w:r>
+        <w:rPr>
+          <w:rFonts w:ascii="LMRoman12-Regular" w:eastAsia="LMRoman12-Regular" w:hAnsi="Arimo-Bold" w:cs="LMRoman12-Regular" w:hint="eastAsia"/>
+          <w:color w:val="000000"/>
+          <w:sz w:val="24"/>
+          <w:szCs w:val="24"/>
+          <w:highlight w:val="yellow"/>
+        </w:rPr>
+        <w:t>ú</w:t>
+      </w:r>
+      <w:r>
+        <w:rPr>
+          <w:rFonts w:ascii="LMRoman12-Regular" w:eastAsia="LMRoman12-Regular" w:hAnsi="Arimo-Bold" w:cs="LMRoman12-Regular"/>
+          <w:color w:val="000000"/>
+          <w:sz w:val="24"/>
+          <w:szCs w:val="24"/>
+          <w:highlight w:val="yellow"/>
+        </w:rPr>
+        <w:t>mero</w:t>
+      </w:r>
+    </w:p>
+    <w:p>
+      <w:pPr>
+        <w:autoSpaceDE w:val="0"/>
+        <w:autoSpaceDN w:val="0"/>
+        <w:adjustRightInd w:val="0"/>
+        <w:spacing w:after="0" w:line="240" w:lineRule="auto"/>
+        <w:rPr>
+          <w:rFonts w:ascii="LMRoman12-Regular" w:eastAsia="LMRoman12-Regular" w:hAnsi="Arimo-Bold" w:cs="LMRoman12-Regular"/>
+          <w:color w:val="000000"/>
+          <w:sz w:val="24"/>
+          <w:szCs w:val="24"/>
+          <w:highlight w:val="yellow"/>
+        </w:rPr>
+      </w:pPr>
+      <w:proofErr w:type="gramStart"/>
+      <w:r>
+        <w:rPr>
+          <w:rFonts w:ascii="LMRoman12-Regular" w:eastAsia="LMRoman12-Regular" w:hAnsi="Arimo-Bold" w:cs="LMRoman12-Regular"/>
+          <w:color w:val="000000"/>
+          <w:sz w:val="24"/>
+          <w:szCs w:val="24"/>
+          <w:highlight w:val="yellow"/>
+        </w:rPr>
+        <w:t>total</w:t>
+      </w:r>
+      <w:proofErr w:type="gramEnd"/>
+      <w:r>
+        <w:rPr>
+          <w:rFonts w:ascii="LMRoman12-Regular" w:eastAsia="LMRoman12-Regular" w:hAnsi="Arimo-Bold" w:cs="LMRoman12-Regular"/>
+          <w:color w:val="000000"/>
+          <w:sz w:val="24"/>
+          <w:szCs w:val="24"/>
+          <w:highlight w:val="yellow"/>
+        </w:rPr>
+        <w:t xml:space="preserve"> de vocales que contiene la palabra (</w:t>
+      </w:r>
       <w:r>
         <w:rPr>
           <w:rFonts w:ascii="Inconsolatazi4-Regular" w:eastAsia="Inconsolatazi4-Regular" w:hAnsi="Arimo-Bold" w:cs="Inconsolatazi4-Regular"/>
@@ -2126,9 +2330,18 @@
           <w:szCs w:val="24"/>
           <w:highlight w:val="yellow"/>
         </w:rPr>
-        <w:t xml:space="preserve">+ </w:t>
-      </w:r>
-      <w:proofErr w:type="spellStart"/>
+        <w:t>soluci</w:t>
+      </w:r>
+      <w:r>
+        <w:rPr>
+          <w:rFonts w:ascii="Inconsolatazi4-Regular" w:eastAsia="Inconsolatazi4-Regular" w:hAnsi="Arimo-Bold" w:cs="Inconsolatazi4-Regular" w:hint="eastAsia"/>
+          <w:color w:val="000000"/>
+          <w:sz w:val="24"/>
+          <w:szCs w:val="24"/>
+          <w:highlight w:val="yellow"/>
+        </w:rPr>
+        <w:t>ó</w:t>
+      </w:r>
       <w:r>
         <w:rPr>
           <w:rFonts w:ascii="Inconsolatazi4-Regular" w:eastAsia="Inconsolatazi4-Regular" w:hAnsi="Arimo-Bold" w:cs="Inconsolatazi4-Regular"/>
@@ -2137,18 +2350,7 @@
           <w:szCs w:val="24"/>
           <w:highlight w:val="yellow"/>
         </w:rPr>
-        <w:t>nnn</w:t>
-      </w:r>
-      <w:proofErr w:type="spellEnd"/>
-      <w:r>
-        <w:rPr>
-          <w:rFonts w:ascii="Inconsolatazi4-Regular" w:eastAsia="Inconsolatazi4-Regular" w:hAnsi="Arimo-Bold" w:cs="Inconsolatazi4-Regular"/>
-          <w:color w:val="000000"/>
-          <w:sz w:val="24"/>
-          <w:szCs w:val="24"/>
-          <w:highlight w:val="yellow"/>
-        </w:rPr>
-        <w:t xml:space="preserve"> </w:t>
+        <w:t>n</w:t>
       </w:r>
       <w:r>
         <w:rPr>
@@ -2158,39 +2360,15 @@
           <w:szCs w:val="24"/>
           <w:highlight w:val="yellow"/>
         </w:rPr>
-        <w:t>(</w:t>
-      </w:r>
-      <w:r>
-        <w:rPr>
-          <w:rFonts w:ascii="Inconsolatazi4-Regular" w:eastAsia="Inconsolatazi4-Regular" w:hAnsi="Arimo-Bold" w:cs="Inconsolatazi4-Regular"/>
-          <w:color w:val="000000"/>
-          <w:sz w:val="24"/>
-          <w:szCs w:val="24"/>
-          <w:highlight w:val="yellow"/>
-        </w:rPr>
-        <w:t>soluci</w:t>
-      </w:r>
-      <w:r>
-        <w:rPr>
-          <w:rFonts w:ascii="Inconsolatazi4-Regular" w:eastAsia="Inconsolatazi4-Regular" w:hAnsi="Arimo-Bold" w:cs="Inconsolatazi4-Regular" w:hint="eastAsia"/>
-          <w:color w:val="000000"/>
-          <w:sz w:val="24"/>
-          <w:szCs w:val="24"/>
-          <w:highlight w:val="yellow"/>
-        </w:rPr>
-        <w:t>ó</w:t>
-      </w:r>
-      <w:r>
-        <w:rPr>
-          <w:rFonts w:ascii="Inconsolatazi4-Regular" w:eastAsia="Inconsolatazi4-Regular" w:hAnsi="Arimo-Bold" w:cs="Inconsolatazi4-Regular"/>
-          <w:color w:val="000000"/>
-          <w:sz w:val="24"/>
-          <w:szCs w:val="24"/>
-          <w:highlight w:val="yellow"/>
-        </w:rPr>
-        <w:t>n</w:t>
-      </w:r>
-      <w:r>
+        <w:t>).</w:t>
+      </w:r>
+    </w:p>
+    <w:p>
+      <w:pPr>
+        <w:autoSpaceDE w:val="0"/>
+        <w:autoSpaceDN w:val="0"/>
+        <w:adjustRightInd w:val="0"/>
+        <w:spacing w:after="0" w:line="240" w:lineRule="auto"/>
         <w:rPr>
           <w:rFonts w:ascii="LMRoman12-Regular" w:eastAsia="LMRoman12-Regular" w:hAnsi="Arimo-Bold" w:cs="LMRoman12-Regular"/>
           <w:color w:val="000000"/>
@@ -2198,15 +2376,8 @@
           <w:szCs w:val="24"/>
           <w:highlight w:val="yellow"/>
         </w:rPr>
-        <w:t>).</w:t>
-      </w:r>
-    </w:p>
-    <w:p>
-      <w:pPr>
-        <w:autoSpaceDE w:val="0"/>
-        <w:autoSpaceDN w:val="0"/>
-        <w:adjustRightInd w:val="0"/>
-        <w:spacing w:after="0" w:line="240" w:lineRule="auto"/>
+      </w:pPr>
+      <w:r>
         <w:rPr>
           <w:rFonts w:ascii="LMRoman12-Regular" w:eastAsia="LMRoman12-Regular" w:hAnsi="Arimo-Bold" w:cs="LMRoman12-Regular"/>
           <w:color w:val="000000"/>
@@ -2214,24 +2385,23 @@
           <w:szCs w:val="24"/>
           <w:highlight w:val="yellow"/>
         </w:rPr>
-      </w:pPr>
-      <w:r>
+        <w:t>Entrada: ordenador</w:t>
+      </w:r>
+    </w:p>
+    <w:p>
+      <w:pPr>
+        <w:autoSpaceDE w:val="0"/>
+        <w:autoSpaceDN w:val="0"/>
+        <w:adjustRightInd w:val="0"/>
+        <w:spacing w:after="0" w:line="240" w:lineRule="auto"/>
         <w:rPr>
           <w:rFonts w:ascii="LMRoman12-Regular" w:eastAsia="LMRoman12-Regular" w:hAnsi="Arimo-Bold" w:cs="LMRoman12-Regular"/>
           <w:color w:val="000000"/>
           <w:sz w:val="24"/>
           <w:szCs w:val="24"/>
-          <w:highlight w:val="yellow"/>
-        </w:rPr>
-        <w:t>Entrada: 5</w:t>
-      </w:r>
-    </w:p>
-    <w:p>
-      <w:pPr>
-        <w:autoSpaceDE w:val="0"/>
-        <w:autoSpaceDN w:val="0"/>
-        <w:adjustRightInd w:val="0"/>
-        <w:spacing w:after="0" w:line="240" w:lineRule="auto"/>
+        </w:rPr>
+      </w:pPr>
+      <w:r>
         <w:rPr>
           <w:rFonts w:ascii="LMRoman12-Regular" w:eastAsia="LMRoman12-Regular" w:hAnsi="Arimo-Bold" w:cs="LMRoman12-Regular"/>
           <w:color w:val="000000"/>
@@ -2239,17 +2409,22 @@
           <w:szCs w:val="24"/>
           <w:highlight w:val="yellow"/>
         </w:rPr>
-      </w:pPr>
-      <w:r>
+        <w:t>Salida: 36</w:t>
+      </w:r>
+    </w:p>
+    <w:p>
+      <w:pPr>
+        <w:autoSpaceDE w:val="0"/>
+        <w:autoSpaceDN w:val="0"/>
+        <w:adjustRightInd w:val="0"/>
+        <w:spacing w:after="0" w:line="240" w:lineRule="auto"/>
         <w:rPr>
           <w:rFonts w:ascii="LMRoman12-Regular" w:eastAsia="LMRoman12-Regular" w:hAnsi="Arimo-Bold" w:cs="LMRoman12-Regular"/>
           <w:color w:val="000000"/>
           <w:sz w:val="24"/>
           <w:szCs w:val="24"/>
-          <w:highlight w:val="yellow"/>
-        </w:rPr>
-        <w:t>Salida: 615</w:t>
-      </w:r>
+        </w:rPr>
+      </w:pPr>
     </w:p>
     <w:p>
       <w:pPr>
@@ -2262,230 +2437,8 @@
           <w:color w:val="000000"/>
           <w:sz w:val="24"/>
           <w:szCs w:val="24"/>
-          <w:highlight w:val="yellow"/>
-        </w:rPr>
-      </w:pPr>
-      <w:r>
-        <w:rPr>
-          <w:rFonts w:ascii="LMRoman12-Regular" w:eastAsia="LMRoman12-Regular" w:hAnsi="Arimo-Bold" w:cs="LMRoman12-Regular"/>
-          <w:color w:val="000000"/>
-          <w:sz w:val="24"/>
-          <w:szCs w:val="24"/>
-          <w:highlight w:val="yellow"/>
-        </w:rPr>
-        <w:t>5. Escriba un programa en Python que acepte una palabra en castellano y calcule una</w:t>
-      </w:r>
-    </w:p>
-    <w:p>
-      <w:pPr>
-        <w:autoSpaceDE w:val="0"/>
-        <w:autoSpaceDN w:val="0"/>
-        <w:adjustRightInd w:val="0"/>
-        <w:spacing w:after="0" w:line="240" w:lineRule="auto"/>
-        <w:rPr>
-          <w:rFonts w:ascii="LMRoman12-Regular" w:eastAsia="LMRoman12-Regular" w:hAnsi="Arimo-Bold" w:cs="LMRoman12-Regular"/>
-          <w:color w:val="000000"/>
-          <w:sz w:val="24"/>
-          <w:szCs w:val="24"/>
-          <w:highlight w:val="yellow"/>
-        </w:rPr>
-      </w:pPr>
-      <w:r>
-        <w:rPr>
-          <w:rFonts w:ascii="LMRoman12-Regular" w:eastAsia="LMRoman12-Regular" w:hAnsi="Arimo-Bold" w:cs="LMRoman12-Regular"/>
-          <w:color w:val="000000"/>
-          <w:sz w:val="24"/>
-          <w:szCs w:val="24"/>
-          <w:highlight w:val="yellow"/>
-        </w:rPr>
-        <w:t>m</w:t>
-      </w:r>
-      <w:r>
-        <w:rPr>
-          <w:rFonts w:ascii="LMRoman12-Regular" w:eastAsia="LMRoman12-Regular" w:hAnsi="Arimo-Bold" w:cs="LMRoman12-Regular" w:hint="eastAsia"/>
-          <w:color w:val="000000"/>
-          <w:sz w:val="24"/>
-          <w:szCs w:val="24"/>
-          <w:highlight w:val="yellow"/>
-        </w:rPr>
-        <w:t>é</w:t>
-      </w:r>
-      <w:r>
-        <w:rPr>
-          <w:rFonts w:ascii="LMRoman12-Regular" w:eastAsia="LMRoman12-Regular" w:hAnsi="Arimo-Bold" w:cs="LMRoman12-Regular"/>
-          <w:color w:val="000000"/>
-          <w:sz w:val="24"/>
-          <w:szCs w:val="24"/>
-          <w:highlight w:val="yellow"/>
-        </w:rPr>
-        <w:t>trica que sea el n</w:t>
-      </w:r>
-      <w:r>
-        <w:rPr>
-          <w:rFonts w:ascii="LMRoman12-Regular" w:eastAsia="LMRoman12-Regular" w:hAnsi="Arimo-Bold" w:cs="LMRoman12-Regular" w:hint="eastAsia"/>
-          <w:color w:val="000000"/>
-          <w:sz w:val="24"/>
-          <w:szCs w:val="24"/>
-          <w:highlight w:val="yellow"/>
-        </w:rPr>
-        <w:t>ú</w:t>
-      </w:r>
-      <w:r>
-        <w:rPr>
-          <w:rFonts w:ascii="LMRoman12-Regular" w:eastAsia="LMRoman12-Regular" w:hAnsi="Arimo-Bold" w:cs="LMRoman12-Regular"/>
-          <w:color w:val="000000"/>
-          <w:sz w:val="24"/>
-          <w:szCs w:val="24"/>
-          <w:highlight w:val="yellow"/>
-        </w:rPr>
-        <w:t>mero total de caracteres de la palabra multiplicado por el n</w:t>
-      </w:r>
-      <w:r>
-        <w:rPr>
-          <w:rFonts w:ascii="LMRoman12-Regular" w:eastAsia="LMRoman12-Regular" w:hAnsi="Arimo-Bold" w:cs="LMRoman12-Regular" w:hint="eastAsia"/>
-          <w:color w:val="000000"/>
-          <w:sz w:val="24"/>
-          <w:szCs w:val="24"/>
-          <w:highlight w:val="yellow"/>
-        </w:rPr>
-        <w:t>ú</w:t>
-      </w:r>
-      <w:r>
-        <w:rPr>
-          <w:rFonts w:ascii="LMRoman12-Regular" w:eastAsia="LMRoman12-Regular" w:hAnsi="Arimo-Bold" w:cs="LMRoman12-Regular"/>
-          <w:color w:val="000000"/>
-          <w:sz w:val="24"/>
-          <w:szCs w:val="24"/>
-          <w:highlight w:val="yellow"/>
-        </w:rPr>
-        <w:t>mero</w:t>
-      </w:r>
-    </w:p>
-    <w:p>
-      <w:pPr>
-        <w:autoSpaceDE w:val="0"/>
-        <w:autoSpaceDN w:val="0"/>
-        <w:adjustRightInd w:val="0"/>
-        <w:spacing w:after="0" w:line="240" w:lineRule="auto"/>
-        <w:rPr>
-          <w:rFonts w:ascii="LMRoman12-Regular" w:eastAsia="LMRoman12-Regular" w:hAnsi="Arimo-Bold" w:cs="LMRoman12-Regular"/>
-          <w:color w:val="000000"/>
-          <w:sz w:val="24"/>
-          <w:szCs w:val="24"/>
-          <w:highlight w:val="yellow"/>
-        </w:rPr>
-      </w:pPr>
-      <w:proofErr w:type="gramStart"/>
-      <w:r>
-        <w:rPr>
-          <w:rFonts w:ascii="LMRoman12-Regular" w:eastAsia="LMRoman12-Regular" w:hAnsi="Arimo-Bold" w:cs="LMRoman12-Regular"/>
-          <w:color w:val="000000"/>
-          <w:sz w:val="24"/>
-          <w:szCs w:val="24"/>
-          <w:highlight w:val="yellow"/>
-        </w:rPr>
-        <w:t>total</w:t>
-      </w:r>
-      <w:proofErr w:type="gramEnd"/>
-      <w:r>
-        <w:rPr>
-          <w:rFonts w:ascii="LMRoman12-Regular" w:eastAsia="LMRoman12-Regular" w:hAnsi="Arimo-Bold" w:cs="LMRoman12-Regular"/>
-          <w:color w:val="000000"/>
-          <w:sz w:val="24"/>
-          <w:szCs w:val="24"/>
-          <w:highlight w:val="yellow"/>
-        </w:rPr>
-        <w:t xml:space="preserve"> de vocales que contiene la palabra (</w:t>
-      </w:r>
-      <w:r>
-        <w:rPr>
-          <w:rFonts w:ascii="Inconsolatazi4-Regular" w:eastAsia="Inconsolatazi4-Regular" w:hAnsi="Arimo-Bold" w:cs="Inconsolatazi4-Regular"/>
-          <w:color w:val="000000"/>
-          <w:sz w:val="24"/>
-          <w:szCs w:val="24"/>
-          <w:highlight w:val="yellow"/>
-        </w:rPr>
-        <w:t>soluci</w:t>
-      </w:r>
-      <w:r>
-        <w:rPr>
-          <w:rFonts w:ascii="Inconsolatazi4-Regular" w:eastAsia="Inconsolatazi4-Regular" w:hAnsi="Arimo-Bold" w:cs="Inconsolatazi4-Regular" w:hint="eastAsia"/>
-          <w:color w:val="000000"/>
-          <w:sz w:val="24"/>
-          <w:szCs w:val="24"/>
-          <w:highlight w:val="yellow"/>
-        </w:rPr>
-        <w:t>ó</w:t>
-      </w:r>
-      <w:r>
-        <w:rPr>
-          <w:rFonts w:ascii="Inconsolatazi4-Regular" w:eastAsia="Inconsolatazi4-Regular" w:hAnsi="Arimo-Bold" w:cs="Inconsolatazi4-Regular"/>
-          <w:color w:val="000000"/>
-          <w:sz w:val="24"/>
-          <w:szCs w:val="24"/>
-          <w:highlight w:val="yellow"/>
-        </w:rPr>
-        <w:t>n</w:t>
-      </w:r>
-      <w:r>
-        <w:rPr>
-          <w:rFonts w:ascii="LMRoman12-Regular" w:eastAsia="LMRoman12-Regular" w:hAnsi="Arimo-Bold" w:cs="LMRoman12-Regular"/>
-          <w:color w:val="000000"/>
-          <w:sz w:val="24"/>
-          <w:szCs w:val="24"/>
-          <w:highlight w:val="yellow"/>
-        </w:rPr>
-        <w:t>).</w:t>
-      </w:r>
-    </w:p>
-    <w:p>
-      <w:pPr>
-        <w:autoSpaceDE w:val="0"/>
-        <w:autoSpaceDN w:val="0"/>
-        <w:adjustRightInd w:val="0"/>
-        <w:spacing w:after="0" w:line="240" w:lineRule="auto"/>
-        <w:rPr>
-          <w:rFonts w:ascii="LMRoman12-Regular" w:eastAsia="LMRoman12-Regular" w:hAnsi="Arimo-Bold" w:cs="LMRoman12-Regular"/>
-          <w:color w:val="000000"/>
-          <w:sz w:val="24"/>
-          <w:szCs w:val="24"/>
-          <w:highlight w:val="yellow"/>
-        </w:rPr>
-      </w:pPr>
-      <w:r>
-        <w:rPr>
-          <w:rFonts w:ascii="LMRoman12-Regular" w:eastAsia="LMRoman12-Regular" w:hAnsi="Arimo-Bold" w:cs="LMRoman12-Regular"/>
-          <w:color w:val="000000"/>
-          <w:sz w:val="24"/>
-          <w:szCs w:val="24"/>
-          <w:highlight w:val="yellow"/>
-        </w:rPr>
-        <w:t>Entrada: ordenador</w:t>
-      </w:r>
-    </w:p>
-    <w:p>
-      <w:pPr>
-        <w:autoSpaceDE w:val="0"/>
-        <w:autoSpaceDN w:val="0"/>
-        <w:adjustRightInd w:val="0"/>
-        <w:spacing w:after="0" w:line="240" w:lineRule="auto"/>
-        <w:rPr>
-          <w:rFonts w:ascii="LMRoman12-Regular" w:eastAsia="LMRoman12-Regular" w:hAnsi="Arimo-Bold" w:cs="LMRoman12-Regular"/>
-          <w:color w:val="000000"/>
-          <w:sz w:val="24"/>
-          <w:szCs w:val="24"/>
-        </w:rPr>
-      </w:pPr>
-      <w:r>
-        <w:rPr>
-          <w:rFonts w:ascii="LMRoman12-Regular" w:eastAsia="LMRoman12-Regular" w:hAnsi="Arimo-Bold" w:cs="LMRoman12-Regular"/>
-          <w:color w:val="000000"/>
-          <w:sz w:val="24"/>
-          <w:szCs w:val="24"/>
-          <w:highlight w:val="yellow"/>
-        </w:rPr>
-        <w:t>Salida: 36</w:t>
-      </w:r>
+        </w:rPr>
+      </w:pPr>
     </w:p>
     <w:p>
       <w:pPr>

</xml_diff>

<commit_message>
arreglo de ejercicios y revision
</commit_message>
<xml_diff>
--- a/Ejercicios_Python_Juan_Jose_Huertas_Botache/ejers.docx
+++ b/Ejercicios_Python_Juan_Jose_Huertas_Botache/ejers.docx
@@ -27,14 +27,7 @@
         <w:rPr>
           <w:u w:val="single"/>
         </w:rPr>
-        <w:t>Cap</w:t>
-      </w:r>
-      <w:proofErr w:type="gramStart"/>
-      <w:r>
-        <w:rPr>
-          <w:u w:val="single"/>
-        </w:rPr>
-        <w:t>3</w:t>
+        <w:t>Cap3</w:t>
       </w:r>
       <w:r>
         <w:rPr>
@@ -54,18 +47,7 @@
           <w:sz w:val="24"/>
           <w:szCs w:val="24"/>
         </w:rPr>
-        <w:t xml:space="preserve"> Tipos</w:t>
-      </w:r>
-      <w:proofErr w:type="gramEnd"/>
-      <w:r>
-        <w:rPr>
-          <w:rFonts w:ascii="Arimo-Bold" w:hAnsi="Arimo-Bold" w:cs="Arimo-Bold"/>
-          <w:b/>
-          <w:bCs/>
-          <w:sz w:val="24"/>
-          <w:szCs w:val="24"/>
-        </w:rPr>
-        <w:t xml:space="preserve"> de datos</w:t>
+        <w:t xml:space="preserve"> Tipos de datos</w:t>
       </w:r>
     </w:p>
     <w:p>
@@ -1581,27 +1563,7 @@
           <w:sz w:val="24"/>
           <w:szCs w:val="24"/>
         </w:rPr>
-        <w:t xml:space="preserve">separe en </w:t>
-      </w:r>
-      <w:proofErr w:type="gramStart"/>
-      <w:r>
-        <w:rPr>
-          <w:rFonts w:ascii="LMRoman12-Regular" w:eastAsia="LMRoman12-Regular" w:hAnsi="Arimo-Bold" w:cs="LMRoman12-Regular"/>
-          <w:color w:val="000000"/>
-          <w:sz w:val="24"/>
-          <w:szCs w:val="24"/>
-        </w:rPr>
-        <w:t>nombre(</w:t>
-      </w:r>
-      <w:proofErr w:type="gramEnd"/>
-      <w:r>
-        <w:rPr>
-          <w:rFonts w:ascii="LMRoman12-Regular" w:eastAsia="LMRoman12-Regular" w:hAnsi="Arimo-Bold" w:cs="LMRoman12-Regular"/>
-          <w:color w:val="000000"/>
-          <w:sz w:val="24"/>
-          <w:szCs w:val="24"/>
-        </w:rPr>
-        <w:t>IP) del equipo y ruta (</w:t>
+        <w:t>separe en nombre(IP) del equipo y ruta (</w:t>
       </w:r>
       <w:r>
         <w:rPr>
@@ -2301,7 +2263,6 @@
           <w:highlight w:val="yellow"/>
         </w:rPr>
       </w:pPr>
-      <w:proofErr w:type="gramStart"/>
       <w:r>
         <w:rPr>
           <w:rFonts w:ascii="LMRoman12-Regular" w:eastAsia="LMRoman12-Regular" w:hAnsi="Arimo-Bold" w:cs="LMRoman12-Regular"/>
@@ -2310,18 +2271,7 @@
           <w:szCs w:val="24"/>
           <w:highlight w:val="yellow"/>
         </w:rPr>
-        <w:t>total</w:t>
-      </w:r>
-      <w:proofErr w:type="gramEnd"/>
-      <w:r>
-        <w:rPr>
-          <w:rFonts w:ascii="LMRoman12-Regular" w:eastAsia="LMRoman12-Regular" w:hAnsi="Arimo-Bold" w:cs="LMRoman12-Regular"/>
-          <w:color w:val="000000"/>
-          <w:sz w:val="24"/>
-          <w:szCs w:val="24"/>
-          <w:highlight w:val="yellow"/>
-        </w:rPr>
-        <w:t xml:space="preserve"> de vocales que contiene la palabra (</w:t>
+        <w:t>total de vocales que contiene la palabra (</w:t>
       </w:r>
       <w:r>
         <w:rPr>
@@ -3628,6 +3578,28 @@
       </w:pPr>
       <w:r>
         <w:rPr>
+          <w:rFonts w:ascii="Arimo-Bold" w:hAnsi="Arimo-Bold" w:cs="Arimo-Bold"/>
+          <w:b/>
+          <w:bCs/>
+          <w:color w:val="20435C"/>
+          <w:sz w:val="24"/>
+          <w:szCs w:val="24"/>
+        </w:rPr>
+        <w:t xml:space="preserve">EJERCICIOS DE REPASO </w:t>
+      </w:r>
+      <w:r>
+        <w:rPr>
+          <w:rFonts w:ascii="Arimo-Bold" w:hAnsi="Arimo-Bold" w:cs="Arimo-Bold"/>
+          <w:b/>
+          <w:bCs/>
+          <w:color w:val="20435C"/>
+          <w:sz w:val="24"/>
+          <w:szCs w:val="24"/>
+        </w:rPr>
+        <w:t xml:space="preserve"> </w:t>
+      </w:r>
+      <w:r>
+        <w:rPr>
           <w:b/>
           <w:bCs/>
         </w:rPr>
@@ -4655,7 +4627,6 @@
           <w:szCs w:val="24"/>
         </w:rPr>
       </w:pPr>
-      <w:proofErr w:type="gramStart"/>
       <w:r>
         <w:rPr>
           <w:rFonts w:ascii="LMRoman12-Regular" w:eastAsia="LMRoman12-Regular" w:cs="LMRoman12-Regular"/>
@@ -4672,17 +4643,7 @@
           <w:sz w:val="24"/>
           <w:szCs w:val="24"/>
         </w:rPr>
-        <w:t>letra</w:t>
-      </w:r>
-      <w:proofErr w:type="gramEnd"/>
-      <w:r>
-        <w:rPr>
-          <w:rFonts w:ascii="LMRoman12-Regular" w:eastAsia="LMRoman12-Regular" w:cs="LMRoman12-Regular"/>
-          <w:color w:val="000000"/>
-          <w:sz w:val="24"/>
-          <w:szCs w:val="24"/>
-        </w:rPr>
-        <w:t xml:space="preserve"> a letra entre ellas (</w:t>
+        <w:t>letra a letra entre ellas (</w:t>
       </w:r>
       <w:r>
         <w:rPr>
@@ -5615,7 +5576,6 @@
         <w:t xml:space="preserve"> </w:t>
       </w:r>
       <w:proofErr w:type="spellStart"/>
-      <w:proofErr w:type="gramStart"/>
       <w:r>
         <w:rPr>
           <w:rFonts w:ascii="Inconsolatazi4-Regular" w:eastAsia="Inconsolatazi4-Regular" w:cs="Inconsolatazi4-Regular"/>
@@ -5633,17 +5593,7 @@
           <w:szCs w:val="24"/>
           <w:highlight w:val="yellow"/>
         </w:rPr>
-        <w:t>(</w:t>
-      </w:r>
-      <w:proofErr w:type="gramEnd"/>
-      <w:r>
-        <w:rPr>
-          <w:rFonts w:ascii="Inconsolatazi4-Regular" w:eastAsia="Inconsolatazi4-Regular" w:cs="Inconsolatazi4-Regular"/>
-          <w:sz w:val="24"/>
-          <w:szCs w:val="24"/>
-          <w:highlight w:val="yellow"/>
-        </w:rPr>
-        <w:t xml:space="preserve">) </w:t>
+        <w:t xml:space="preserve">() </w:t>
       </w:r>
       <w:r>
         <w:rPr>
@@ -11067,6 +11017,28 @@
           <w:szCs w:val="24"/>
         </w:rPr>
       </w:pPr>
+      <w:r>
+        <w:rPr>
+          <w:rFonts w:ascii="Arimo-Bold" w:hAnsi="Arimo-Bold" w:cs="Arimo-Bold"/>
+          <w:b/>
+          <w:bCs/>
+          <w:color w:val="20435C"/>
+          <w:sz w:val="24"/>
+          <w:szCs w:val="24"/>
+        </w:rPr>
+        <w:t xml:space="preserve">EJERCICIOS DE REPASO </w:t>
+      </w:r>
+      <w:r>
+        <w:rPr>
+          <w:rFonts w:ascii="Arimo-Bold" w:hAnsi="Arimo-Bold" w:cs="Arimo-Bold"/>
+          <w:b/>
+          <w:bCs/>
+          <w:color w:val="20435C"/>
+          <w:sz w:val="24"/>
+          <w:szCs w:val="24"/>
+        </w:rPr>
+        <w:t xml:space="preserve"> </w:t>
+      </w:r>
       <w:r>
         <w:rPr>
           <w:rFonts w:ascii="Arimo-Bold" w:hAnsi="Arimo-Bold" w:cs="Arimo-Bold"/>

</xml_diff>

<commit_message>
ejer cap 4 r3 ended
</commit_message>
<xml_diff>
--- a/Ejercicios_Python_Juan_Jose_Huertas_Botache/ejers.docx
+++ b/Ejercicios_Python_Juan_Jose_Huertas_Botache/ejers.docx
@@ -18,6 +18,16 @@
       <w:proofErr w:type="spellEnd"/>
     </w:p>
     <w:p>
+      <w:hyperlink r:id="rId4" w:history="1">
+        <w:r>
+          <w:rPr>
+            <w:rStyle w:val="Hipervnculo"/>
+          </w:rPr>
+          <w:t>Material de poyo - Google Drive</w:t>
+        </w:r>
+      </w:hyperlink>
+    </w:p>
+    <w:p>
       <w:pPr>
         <w:rPr>
           <w:u w:val="single"/>
@@ -4836,6 +4846,7 @@
           <w:sz w:val="24"/>
           <w:szCs w:val="24"/>
         </w:rPr>
+        <w:lastRenderedPageBreak/>
         <w:t>representar</w:t>
       </w:r>
       <w:r>
@@ -4895,7 +4906,6 @@
           <w:sz w:val="24"/>
           <w:szCs w:val="24"/>
         </w:rPr>
-        <w:lastRenderedPageBreak/>
         <w:t xml:space="preserve">un </w:t>
       </w:r>
       <w:r>
@@ -6625,6 +6635,7 @@
           <w:sz w:val="24"/>
           <w:szCs w:val="24"/>
         </w:rPr>
+        <w:lastRenderedPageBreak/>
         <w:t>Salida: [0, 1, 2, 3, 4, 5, 6, 7, 8, 9, 4]</w:t>
       </w:r>
     </w:p>
@@ -6648,7 +6659,6 @@
           <w:szCs w:val="24"/>
           <w:highlight w:val="yellow"/>
         </w:rPr>
-        <w:lastRenderedPageBreak/>
         <w:t>5. Escriba un programa en Python que acepte una lista de listas representando una matriz</w:t>
       </w:r>
     </w:p>
@@ -9055,6 +9065,7 @@
           <w:szCs w:val="24"/>
           <w:highlight w:val="yellow"/>
         </w:rPr>
+        <w:lastRenderedPageBreak/>
         <w:t>Entrada: {</w:t>
       </w:r>
       <w:r>
@@ -9186,7 +9197,6 @@
           <w:szCs w:val="24"/>
           <w:highlight w:val="yellow"/>
         </w:rPr>
-        <w:lastRenderedPageBreak/>
         <w:t>Salida: {</w:t>
       </w:r>
       <w:r>
@@ -11070,19 +11080,14 @@
         </w:rPr>
         <w:t>Escriba una clase en Python para representar una secuencia de ADN. De momento, la</w:t>
       </w:r>
-    </w:p>
-    <w:p>
-      <w:pPr>
-        <w:autoSpaceDE w:val="0"/>
-        <w:autoSpaceDN w:val="0"/>
-        <w:adjustRightInd w:val="0"/>
-        <w:spacing w:after="0" w:line="240" w:lineRule="auto"/>
-        <w:rPr>
-          <w:rFonts w:ascii="LMRoman12-Regular" w:eastAsia="LMRoman12-Regular" w:cs="LMRoman12-Regular"/>
-          <w:sz w:val="24"/>
-          <w:szCs w:val="24"/>
-        </w:rPr>
-      </w:pPr>
+      <w:r>
+        <w:rPr>
+          <w:rFonts w:ascii="LMRoman12-Regular" w:eastAsia="LMRoman12-Regular" w:cs="LMRoman12-Regular"/>
+          <w:sz w:val="24"/>
+          <w:szCs w:val="24"/>
+        </w:rPr>
+        <w:t xml:space="preserve"> </w:t>
+      </w:r>
       <w:r>
         <w:rPr>
           <w:rFonts w:ascii="LMRoman12-Regular" w:eastAsia="LMRoman12-Regular" w:cs="LMRoman12-Regular"/>
@@ -12327,6 +12332,18 @@
       <w:contextualSpacing/>
     </w:pPr>
   </w:style>
+  <w:style w:type="character" w:styleId="Hipervnculo">
+    <w:name w:val="Hyperlink"/>
+    <w:basedOn w:val="Fuentedeprrafopredeter"/>
+    <w:uiPriority w:val="99"/>
+    <w:semiHidden/>
+    <w:unhideWhenUsed/>
+    <w:rsid w:val="00376D9F"/>
+    <w:rPr>
+      <w:color w:val="0000FF"/>
+      <w:u w:val="single"/>
+    </w:rPr>
+  </w:style>
 </w:styles>
 </file>
 

</xml_diff>